<commit_message>
Add machine learning component of lab
</commit_message>
<xml_diff>
--- a/Static Code Analysis Lab.docx
+++ b/Static Code Analysis Lab.docx
@@ -1,6 +1,6 @@
 
 <file path=word/document.xml><?xml version="1.0" encoding="utf-8"?>
-<w:document xmlns:wpc="http://schemas.microsoft.com/office/word/2010/wordprocessingCanvas" xmlns:cx="http://schemas.microsoft.com/office/drawing/2014/chartex" xmlns:cx1="http://schemas.microsoft.com/office/drawing/2015/9/8/chartex" xmlns:cx2="http://schemas.microsoft.com/office/drawing/2015/10/21/chartex" xmlns:cx3="http://schemas.microsoft.com/office/drawing/2016/5/9/chartex" xmlns:cx4="http://schemas.microsoft.com/office/drawing/2016/5/10/chartex" xmlns:cx5="http://schemas.microsoft.com/office/drawing/2016/5/11/chartex" xmlns:cx6="http://schemas.microsoft.com/office/drawing/2016/5/12/chartex" xmlns:cx7="http://schemas.microsoft.com/office/drawing/2016/5/13/chartex" xmlns:cx8="http://schemas.microsoft.com/office/drawing/2016/5/14/chartex" xmlns:mc="http://schemas.openxmlformats.org/markup-compatibility/2006" xmlns:aink="http://schemas.microsoft.com/office/drawing/2016/ink" xmlns:am3d="http://schemas.microsoft.com/office/drawing/2017/model3d" xmlns:o="urn:schemas-microsoft-com:office:office" xmlns:r="http://schemas.openxmlformats.org/officeDocument/2006/relationships" xmlns:m="http://schemas.openxmlformats.org/officeDocument/2006/math" xmlns:v="urn:schemas-microsoft-com:vml" xmlns:wp14="http://schemas.microsoft.com/office/word/2010/wordprocessingDrawing" xmlns:wp="http://schemas.openxmlformats.org/drawingml/2006/wordprocessingDrawing" xmlns:w10="urn:schemas-microsoft-com:office:word" xmlns:w="http://schemas.openxmlformats.org/wordprocessingml/2006/main" xmlns:w14="http://schemas.microsoft.com/office/word/2010/wordml" xmlns:w15="http://schemas.microsoft.com/office/word/2012/wordml" xmlns:w16cid="http://schemas.microsoft.com/office/word/2016/wordml/cid" xmlns:w16se="http://schemas.microsoft.com/office/word/2015/wordml/symex" xmlns:wpg="http://schemas.microsoft.com/office/word/2010/wordprocessingGroup" xmlns:wpi="http://schemas.microsoft.com/office/word/2010/wordprocessingInk" xmlns:wne="http://schemas.microsoft.com/office/word/2006/wordml" xmlns:wps="http://schemas.microsoft.com/office/word/2010/wordprocessingShape" mc:Ignorable="w14 w15 w16se w16cid wp14">
+<w:document xmlns:wpc="http://schemas.microsoft.com/office/word/2010/wordprocessingCanvas" xmlns:cx="http://schemas.microsoft.com/office/drawing/2014/chartex" xmlns:cx1="http://schemas.microsoft.com/office/drawing/2015/9/8/chartex" xmlns:cx2="http://schemas.microsoft.com/office/drawing/2015/10/21/chartex" xmlns:cx3="http://schemas.microsoft.com/office/drawing/2016/5/9/chartex" xmlns:cx4="http://schemas.microsoft.com/office/drawing/2016/5/10/chartex" xmlns:cx5="http://schemas.microsoft.com/office/drawing/2016/5/11/chartex" xmlns:cx6="http://schemas.microsoft.com/office/drawing/2016/5/12/chartex" xmlns:cx7="http://schemas.microsoft.com/office/drawing/2016/5/13/chartex" xmlns:cx8="http://schemas.microsoft.com/office/drawing/2016/5/14/chartex" xmlns:mc="http://schemas.openxmlformats.org/markup-compatibility/2006" xmlns:aink="http://schemas.microsoft.com/office/drawing/2016/ink" xmlns:am3d="http://schemas.microsoft.com/office/drawing/2017/model3d" xmlns:o="urn:schemas-microsoft-com:office:office" xmlns:r="http://schemas.openxmlformats.org/officeDocument/2006/relationships" xmlns:m="http://schemas.openxmlformats.org/officeDocument/2006/math" xmlns:v="urn:schemas-microsoft-com:vml" xmlns:wp14="http://schemas.microsoft.com/office/word/2010/wordprocessingDrawing" xmlns:wp="http://schemas.openxmlformats.org/drawingml/2006/wordprocessingDrawing" xmlns:w10="urn:schemas-microsoft-com:office:word" xmlns:w="http://schemas.openxmlformats.org/wordprocessingml/2006/main" xmlns:w14="http://schemas.microsoft.com/office/word/2010/wordml" xmlns:w15="http://schemas.microsoft.com/office/word/2012/wordml" xmlns:w16cex="http://schemas.microsoft.com/office/word/2018/wordml/cex" xmlns:w16cid="http://schemas.microsoft.com/office/word/2016/wordml/cid" xmlns:w16="http://schemas.microsoft.com/office/word/2018/wordml" xmlns:w16se="http://schemas.microsoft.com/office/word/2015/wordml/symex" xmlns:wpg="http://schemas.microsoft.com/office/word/2010/wordprocessingGroup" xmlns:wpi="http://schemas.microsoft.com/office/word/2010/wordprocessingInk" xmlns:wne="http://schemas.microsoft.com/office/word/2006/wordml" xmlns:wps="http://schemas.microsoft.com/office/word/2010/wordprocessingShape" mc:Ignorable="w14 w15 w16se w16cid w16 w16cex wp14">
   <w:body>
     <w:p>
       <w:pPr>
@@ -45,8 +45,6 @@
       <w:r>
         <w:t>Python 3.7+</w:t>
       </w:r>
-      <w:bookmarkStart w:id="0" w:name="_GoBack"/>
-      <w:bookmarkEnd w:id="0"/>
     </w:p>
     <w:p>
       <w:pPr>
@@ -385,7 +383,13 @@
         <w:t>”)</w:t>
       </w:r>
       <w:r>
-        <w:t xml:space="preserve">. Note this should be the path to the previously extracted file. If you moved it or changed its name, this command will be different. </w:t>
+        <w:t xml:space="preserve">. Note this should be the </w:t>
+      </w:r>
+      <w:r>
+        <w:t>full path</w:t>
+      </w:r>
+      <w:r>
+        <w:t xml:space="preserve"> to the previously extracted file. If you moved it or changed its name, this command will be different. </w:t>
       </w:r>
     </w:p>
     <w:p>
@@ -625,180 +629,222 @@
         </w:rPr>
         <w:t xml:space="preserve">malicious code through static analysis is a sound strategy. In this lab, we will be taking the previously generated bin files (code graphs) and training a machine learning model on them. </w:t>
       </w:r>
-    </w:p>
-    <w:p>
-      <w:pPr>
+      <w:r>
         <w:rPr>
           <w:rFonts w:cstheme="minorHAnsi"/>
         </w:rPr>
-      </w:pPr>
-    </w:p>
-    <w:p>
-      <w:pPr>
-        <w:rPr>
-          <w:rFonts w:cstheme="minorHAnsi"/>
-        </w:rPr>
-      </w:pPr>
-      <w:r>
-        <w:rPr>
-          <w:rFonts w:cstheme="minorHAnsi"/>
-        </w:rPr>
-        <w:t>Th</w:t>
-      </w:r>
-      <w:r>
-        <w:rPr>
-          <w:rFonts w:cstheme="minorHAnsi"/>
-        </w:rPr>
-        <w:t xml:space="preserve">is </w:t>
-      </w:r>
-      <w:r>
-        <w:rPr>
-          <w:rFonts w:cstheme="minorHAnsi"/>
-        </w:rPr>
-        <w:t xml:space="preserve">part of </w:t>
-      </w:r>
-      <w:r>
-        <w:rPr>
-          <w:rFonts w:cstheme="minorHAnsi"/>
-        </w:rPr>
-        <w:t>the</w:t>
-      </w:r>
-      <w:r>
-        <w:rPr>
-          <w:rFonts w:cstheme="minorHAnsi"/>
-        </w:rPr>
-        <w:t xml:space="preserve"> lab is based </w:t>
-      </w:r>
-      <w:r>
-        <w:rPr>
-          <w:rFonts w:cstheme="minorHAnsi"/>
-        </w:rPr>
-        <w:t xml:space="preserve">dataset from the following </w:t>
-      </w:r>
-      <w:r>
-        <w:rPr>
-          <w:rFonts w:cstheme="minorHAnsi"/>
-        </w:rPr>
-        <w:t>paper:</w:t>
-      </w:r>
-    </w:p>
-    <w:p>
-      <w:pPr>
-        <w:rPr>
-          <w:rFonts w:cstheme="minorHAnsi"/>
-        </w:rPr>
-      </w:pPr>
-      <w:proofErr w:type="spellStart"/>
-      <w:r>
-        <w:rPr>
-          <w:rFonts w:cstheme="minorHAnsi"/>
-        </w:rPr>
-        <w:t>μVulDeePecker</w:t>
-      </w:r>
-      <w:proofErr w:type="spellEnd"/>
-      <w:r>
-        <w:rPr>
-          <w:rFonts w:cstheme="minorHAnsi"/>
-        </w:rPr>
-        <w:t xml:space="preserve">: A Deep Learning-Based System for Multiclass Vulnerability Detection by </w:t>
-      </w:r>
-      <w:proofErr w:type="spellStart"/>
-      <w:r>
-        <w:rPr>
-          <w:rFonts w:cstheme="minorHAnsi"/>
-        </w:rPr>
-        <w:t>Deqing</w:t>
-      </w:r>
-      <w:proofErr w:type="spellEnd"/>
-      <w:r>
-        <w:rPr>
-          <w:rFonts w:cstheme="minorHAnsi"/>
-        </w:rPr>
-        <w:t xml:space="preserve"> Zou, </w:t>
-      </w:r>
-      <w:proofErr w:type="spellStart"/>
-      <w:r>
-        <w:rPr>
-          <w:rFonts w:cstheme="minorHAnsi"/>
-        </w:rPr>
-        <w:t>Sujuan</w:t>
-      </w:r>
-      <w:proofErr w:type="spellEnd"/>
-      <w:r>
-        <w:rPr>
-          <w:rFonts w:cstheme="minorHAnsi"/>
-        </w:rPr>
-        <w:t xml:space="preserve"> Wang, </w:t>
-      </w:r>
-      <w:proofErr w:type="spellStart"/>
-      <w:r>
-        <w:rPr>
-          <w:rFonts w:cstheme="minorHAnsi"/>
-        </w:rPr>
-        <w:t>Shouhuai</w:t>
-      </w:r>
-      <w:proofErr w:type="spellEnd"/>
-      <w:r>
-        <w:rPr>
-          <w:rFonts w:cstheme="minorHAnsi"/>
-        </w:rPr>
-        <w:t xml:space="preserve"> Xu, Zhen Li, and Hai </w:t>
-      </w:r>
-      <w:proofErr w:type="spellStart"/>
-      <w:r>
-        <w:rPr>
-          <w:rFonts w:cstheme="minorHAnsi"/>
-        </w:rPr>
-        <w:t>Jin</w:t>
-      </w:r>
-      <w:proofErr w:type="spellEnd"/>
-      <w:r>
-        <w:rPr>
-          <w:rFonts w:cstheme="minorHAnsi"/>
-        </w:rPr>
-        <w:t>, Fellow, IEEE</w:t>
-      </w:r>
-    </w:p>
-    <w:p>
-      <w:pPr>
-        <w:rPr>
-          <w:rFonts w:cstheme="minorHAnsi"/>
-        </w:rPr>
-      </w:pPr>
-      <w:hyperlink r:id="rId8" w:history="1">
-        <w:r>
-          <w:rPr>
-            <w:rStyle w:val="Hyperlink"/>
-            <w:rFonts w:cstheme="minorHAnsi"/>
-          </w:rPr>
-          <w:t>https://arxiv.org/pdf/2001.02334.pdf</w:t>
-        </w:r>
-      </w:hyperlink>
+        <w:t xml:space="preserve">You need to complete part 1 of this lab first because some of Joern’s functionality is explained in part 1 and is not re-explained here.  </w:t>
+      </w:r>
+    </w:p>
+    <w:p>
+      <w:pPr>
+        <w:pStyle w:val="Heading1"/>
+      </w:pPr>
+      <w:r>
+        <w:t>T</w:t>
+      </w:r>
+      <w:r>
+        <w:t>h</w:t>
+      </w:r>
+      <w:r>
+        <w:t>e Lab:</w:t>
+      </w:r>
+    </w:p>
+    <w:p>
+      <w:pPr>
+        <w:pStyle w:val="ListParagraph"/>
+        <w:numPr>
+          <w:ilvl w:val="0"/>
+          <w:numId w:val="8"/>
+        </w:numPr>
+      </w:pPr>
+      <w:r>
+        <w:t>If you do not already have it, download the dataset that accompanies this lab.</w:t>
+      </w:r>
+      <w:r>
+        <w:t xml:space="preserve"> This dataset contains 4 directories. Each directory contains samples of code. In each directory all of the samples exhibit the same code flaw. The 4 directories correspond to 4 vulnerabilities: command injection, heap based overflows, stack based overflows, and memory leaks. </w:t>
+      </w:r>
+    </w:p>
+    <w:p>
+      <w:pPr>
+        <w:pStyle w:val="ListParagraph"/>
+        <w:numPr>
+          <w:ilvl w:val="0"/>
+          <w:numId w:val="8"/>
+        </w:numPr>
+      </w:pPr>
+      <w:r>
+        <w:t xml:space="preserve">Use the joern-parse script to extract </w:t>
+      </w:r>
+      <w:r>
+        <w:t>CPG</w:t>
+      </w:r>
+      <w:r>
+        <w:t xml:space="preserve"> for each directory. This process is the exact same as the previous lab, simply point the joern-parse script to the specified directory and specify an output file. </w:t>
+      </w:r>
+      <w:r>
+        <w:t xml:space="preserve">You should end up with 4 CPG files, one per directory. </w:t>
+      </w:r>
+    </w:p>
+    <w:p>
+      <w:pPr>
+        <w:pStyle w:val="ListParagraph"/>
+        <w:numPr>
+          <w:ilvl w:val="0"/>
+          <w:numId w:val="8"/>
+        </w:numPr>
+      </w:pPr>
+      <w:r>
+        <w:t xml:space="preserve">As seen in the previous section of the lab, Joern has fully featured scripting language for traversing and querying the CPG database files. This is outside of the scope of this lab, so to extract all of the function data we will be using a pre-written script that is included in the Joern project. It has been provided in your lab files under joern-scripts. You are looking for “cfg-for-funcs-dump.sc”. This is a Scala script that extracts all of the function data from each CFG file and writes it to a JSON file. To run the script, launch joern (Run “./joern” from where it is installed). Load your desired CPG file (you will have to do this for each CPG file). Then run the following: ‘cpg.runScript(“absolute_path_to_script”)’. You must put the full path to the provided script, otherwise it must be in the same directory as the joern executable. </w:t>
+      </w:r>
+      <w:r>
+        <w:t xml:space="preserve">Relative paths (using ../ or ./ will not work). Upon completion of the script a “cfg-for-funcs-dump.json” file will be in the directory with the </w:t>
+      </w:r>
+      <w:r>
+        <w:lastRenderedPageBreak/>
+        <w:t>Joern executable and it will contain all of your training data. It is reco</w:t>
+      </w:r>
+      <w:r>
+        <w:t>m</w:t>
+      </w:r>
+      <w:r>
+        <w:t xml:space="preserve">mended that you rename this so you can track which JSON file corresponds to each CPG file. </w:t>
+      </w:r>
+    </w:p>
+    <w:p>
+      <w:pPr>
+        <w:pStyle w:val="ListParagraph"/>
+        <w:numPr>
+          <w:ilvl w:val="0"/>
+          <w:numId w:val="8"/>
+        </w:numPr>
+      </w:pPr>
+      <w:r>
+        <w:t xml:space="preserve">This step is a checkmark, ensure that you have 4 unique JSON files, one for each vulnerability directory in the provided dataset. </w:t>
+      </w:r>
+    </w:p>
+    <w:p>
+      <w:pPr>
+        <w:pStyle w:val="ListParagraph"/>
+        <w:numPr>
+          <w:ilvl w:val="0"/>
+          <w:numId w:val="8"/>
+        </w:numPr>
+      </w:pPr>
+      <w:r>
+        <w:t>Extract the necessary training data from the json files, for this example in the lab we will only need the function names, however its worth recognizing that in a real world (non-lab) setting, you would want to train on much more than just function names. We are only able to do this due to the nature of our dataset.</w:t>
+      </w:r>
+    </w:p>
+    <w:p>
+      <w:pPr>
+        <w:pStyle w:val="ListParagraph"/>
+        <w:numPr>
+          <w:ilvl w:val="0"/>
+          <w:numId w:val="8"/>
+        </w:numPr>
+      </w:pPr>
+      <w:r>
+        <w:t xml:space="preserve">Truncate the length of each function name to a consistent length so that the training data is all equal length and then set aside roughly 10% of the data for testing the model afterwards. </w:t>
+      </w:r>
+    </w:p>
+    <w:p>
+      <w:pPr>
+        <w:pStyle w:val="ListParagraph"/>
+        <w:numPr>
+          <w:ilvl w:val="0"/>
+          <w:numId w:val="8"/>
+        </w:numPr>
+      </w:pPr>
+      <w:r>
+        <w:t>You should end up with 4 arrays once all the data preprocessing is complete, the first two should be the training data and a second array of equal size that contains the label for each bit of data. The second two arrays should be the same thing, but with the 10% of training data set aside for testing later.</w:t>
+      </w:r>
+    </w:p>
+    <w:p>
+      <w:pPr>
+        <w:pStyle w:val="ListParagraph"/>
+        <w:numPr>
+          <w:ilvl w:val="0"/>
+          <w:numId w:val="8"/>
+        </w:numPr>
+      </w:pPr>
+      <w:r>
+        <w:t xml:space="preserve">Using the Keras/Tensorflow API as a reference point, build a sequential model with at least 5 layers and 1 output layer. As a hint, the output layer should be a Dense layer with as many units as possible categories of classification (since our dataset has 4 types of vulnerabilities, the dense layer should have 4 units).  </w:t>
+      </w:r>
+    </w:p>
+    <w:p>
+      <w:pPr>
+        <w:pStyle w:val="ListParagraph"/>
+        <w:numPr>
+          <w:ilvl w:val="0"/>
+          <w:numId w:val="8"/>
+        </w:numPr>
+      </w:pPr>
+      <w:r>
+        <w:t xml:space="preserve">Once you have architected your model use the </w:t>
+      </w:r>
+      <w:r>
+        <w:t xml:space="preserve">Model.compile() </w:t>
+      </w:r>
+      <w:r>
+        <w:t>and Model.fit() functions to train your model.</w:t>
+      </w:r>
+    </w:p>
+    <w:p>
+      <w:pPr>
+        <w:pStyle w:val="ListParagraph"/>
+        <w:numPr>
+          <w:ilvl w:val="0"/>
+          <w:numId w:val="8"/>
+        </w:numPr>
+      </w:pPr>
+      <w:r>
+        <w:t>Finally, add the following code after you have fit your model to see the accuracy (ensure that “model” is the name of your model object</w:t>
+      </w:r>
+      <w:r>
+        <w:t xml:space="preserve"> and “x_test” and “y_test” correspond to the 10% testing data arrays you specified before)</w:t>
+      </w:r>
+      <w:r>
+        <w:t>:</w:t>
+      </w:r>
+    </w:p>
+    <w:p>
+      <w:pPr>
+        <w:ind w:left="1800" w:firstLine="360"/>
+      </w:pPr>
+      <w:r>
+        <w:t>score = model.evaluate(x_test, y_test, verbose=0)</w:t>
+      </w:r>
+    </w:p>
+    <w:p>
+      <w:pPr>
+        <w:pStyle w:val="ListParagraph"/>
+        <w:ind w:left="1440" w:firstLine="720"/>
+      </w:pPr>
+      <w:r>
+        <w:t>print('Test loss:', score[0])</w:t>
+      </w:r>
+    </w:p>
+    <w:p>
+      <w:pPr>
+        <w:ind w:left="2160"/>
+      </w:pPr>
+      <w:r>
+        <w:t>print('Test accuracy:', score[1])</w:t>
+      </w:r>
+    </w:p>
+    <w:p>
+      <w:pPr>
+        <w:pStyle w:val="ListParagraph"/>
+        <w:numPr>
+          <w:ilvl w:val="0"/>
+          <w:numId w:val="8"/>
+        </w:numPr>
+      </w:pPr>
+      <w:r>
+        <w:t xml:space="preserve">It is completely reasonable to expect &gt;85% accuracy on this model since we are using clearly defined function names. In writing this lab, the answer key model has 99% accuracy, but 85% will be all that is required in your submission.  </w:t>
+      </w:r>
     </w:p>
     <w:p/>
-    <w:p>
-      <w:pPr>
-        <w:pStyle w:val="Heading1"/>
-      </w:pPr>
-      <w:r>
-        <w:t>T</w:t>
-      </w:r>
-      <w:r>
-        <w:t>h</w:t>
-      </w:r>
-      <w:r>
-        <w:t>e Lab:</w:t>
-      </w:r>
-    </w:p>
-    <w:p>
-      <w:pPr>
-        <w:pStyle w:val="ListParagraph"/>
-        <w:numPr>
-          <w:ilvl w:val="0"/>
-          <w:numId w:val="8"/>
-        </w:numPr>
-      </w:pPr>
-    </w:p>
     <w:p>
       <w:pPr>
         <w:pStyle w:val="Heading2"/>
@@ -850,7 +896,7 @@
 </file>
 
 <file path=word/numbering.xml><?xml version="1.0" encoding="utf-8"?>
-<w:numbering xmlns:wpc="http://schemas.microsoft.com/office/word/2010/wordprocessingCanvas" xmlns:cx="http://schemas.microsoft.com/office/drawing/2014/chartex" xmlns:cx1="http://schemas.microsoft.com/office/drawing/2015/9/8/chartex" xmlns:cx2="http://schemas.microsoft.com/office/drawing/2015/10/21/chartex" xmlns:cx3="http://schemas.microsoft.com/office/drawing/2016/5/9/chartex" xmlns:cx4="http://schemas.microsoft.com/office/drawing/2016/5/10/chartex" xmlns:cx5="http://schemas.microsoft.com/office/drawing/2016/5/11/chartex" xmlns:cx6="http://schemas.microsoft.com/office/drawing/2016/5/12/chartex" xmlns:cx7="http://schemas.microsoft.com/office/drawing/2016/5/13/chartex" xmlns:cx8="http://schemas.microsoft.com/office/drawing/2016/5/14/chartex" xmlns:mc="http://schemas.openxmlformats.org/markup-compatibility/2006" xmlns:aink="http://schemas.microsoft.com/office/drawing/2016/ink" xmlns:am3d="http://schemas.microsoft.com/office/drawing/2017/model3d" xmlns:o="urn:schemas-microsoft-com:office:office" xmlns:r="http://schemas.openxmlformats.org/officeDocument/2006/relationships" xmlns:m="http://schemas.openxmlformats.org/officeDocument/2006/math" xmlns:v="urn:schemas-microsoft-com:vml" xmlns:wp14="http://schemas.microsoft.com/office/word/2010/wordprocessingDrawing" xmlns:wp="http://schemas.openxmlformats.org/drawingml/2006/wordprocessingDrawing" xmlns:w10="urn:schemas-microsoft-com:office:word" xmlns:w="http://schemas.openxmlformats.org/wordprocessingml/2006/main" xmlns:w14="http://schemas.microsoft.com/office/word/2010/wordml" xmlns:w15="http://schemas.microsoft.com/office/word/2012/wordml" xmlns:w16cid="http://schemas.microsoft.com/office/word/2016/wordml/cid" xmlns:w16se="http://schemas.microsoft.com/office/word/2015/wordml/symex" xmlns:wpg="http://schemas.microsoft.com/office/word/2010/wordprocessingGroup" xmlns:wpi="http://schemas.microsoft.com/office/word/2010/wordprocessingInk" xmlns:wne="http://schemas.microsoft.com/office/word/2006/wordml" xmlns:wps="http://schemas.microsoft.com/office/word/2010/wordprocessingShape" mc:Ignorable="w14 w15 w16se w16cid wp14">
+<w:numbering xmlns:wpc="http://schemas.microsoft.com/office/word/2010/wordprocessingCanvas" xmlns:cx="http://schemas.microsoft.com/office/drawing/2014/chartex" xmlns:cx1="http://schemas.microsoft.com/office/drawing/2015/9/8/chartex" xmlns:cx2="http://schemas.microsoft.com/office/drawing/2015/10/21/chartex" xmlns:cx3="http://schemas.microsoft.com/office/drawing/2016/5/9/chartex" xmlns:cx4="http://schemas.microsoft.com/office/drawing/2016/5/10/chartex" xmlns:cx5="http://schemas.microsoft.com/office/drawing/2016/5/11/chartex" xmlns:cx6="http://schemas.microsoft.com/office/drawing/2016/5/12/chartex" xmlns:cx7="http://schemas.microsoft.com/office/drawing/2016/5/13/chartex" xmlns:cx8="http://schemas.microsoft.com/office/drawing/2016/5/14/chartex" xmlns:mc="http://schemas.openxmlformats.org/markup-compatibility/2006" xmlns:aink="http://schemas.microsoft.com/office/drawing/2016/ink" xmlns:am3d="http://schemas.microsoft.com/office/drawing/2017/model3d" xmlns:o="urn:schemas-microsoft-com:office:office" xmlns:r="http://schemas.openxmlformats.org/officeDocument/2006/relationships" xmlns:m="http://schemas.openxmlformats.org/officeDocument/2006/math" xmlns:v="urn:schemas-microsoft-com:vml" xmlns:wp14="http://schemas.microsoft.com/office/word/2010/wordprocessingDrawing" xmlns:wp="http://schemas.openxmlformats.org/drawingml/2006/wordprocessingDrawing" xmlns:w10="urn:schemas-microsoft-com:office:word" xmlns:w="http://schemas.openxmlformats.org/wordprocessingml/2006/main" xmlns:w14="http://schemas.microsoft.com/office/word/2010/wordml" xmlns:w15="http://schemas.microsoft.com/office/word/2012/wordml" xmlns:w16cex="http://schemas.microsoft.com/office/word/2018/wordml/cex" xmlns:w16cid="http://schemas.microsoft.com/office/word/2016/wordml/cid" xmlns:w16="http://schemas.microsoft.com/office/word/2018/wordml" xmlns:w16se="http://schemas.microsoft.com/office/word/2015/wordml/symex" xmlns:wpg="http://schemas.microsoft.com/office/word/2010/wordprocessingGroup" xmlns:wpi="http://schemas.microsoft.com/office/word/2010/wordprocessingInk" xmlns:wne="http://schemas.microsoft.com/office/word/2006/wordml" xmlns:wps="http://schemas.microsoft.com/office/word/2010/wordprocessingShape" mc:Ignorable="w14 w15 w16se w16cid w16 w16cex wp14">
   <w:abstractNum w:abstractNumId="0" w15:restartNumberingAfterBreak="0">
     <w:nsid w:val="00AE3851"/>
     <w:multiLevelType w:val="hybridMultilevel"/>
@@ -1591,7 +1637,7 @@
 </file>
 
 <file path=word/styles.xml><?xml version="1.0" encoding="utf-8"?>
-<w:styles xmlns:mc="http://schemas.openxmlformats.org/markup-compatibility/2006" xmlns:r="http://schemas.openxmlformats.org/officeDocument/2006/relationships" xmlns:w="http://schemas.openxmlformats.org/wordprocessingml/2006/main" xmlns:w14="http://schemas.microsoft.com/office/word/2010/wordml" xmlns:w15="http://schemas.microsoft.com/office/word/2012/wordml" xmlns:w16cid="http://schemas.microsoft.com/office/word/2016/wordml/cid" xmlns:w16se="http://schemas.microsoft.com/office/word/2015/wordml/symex" mc:Ignorable="w14 w15 w16se w16cid">
+<w:styles xmlns:mc="http://schemas.openxmlformats.org/markup-compatibility/2006" xmlns:r="http://schemas.openxmlformats.org/officeDocument/2006/relationships" xmlns:w="http://schemas.openxmlformats.org/wordprocessingml/2006/main" xmlns:w14="http://schemas.microsoft.com/office/word/2010/wordml" xmlns:w15="http://schemas.microsoft.com/office/word/2012/wordml" xmlns:w16cex="http://schemas.microsoft.com/office/word/2018/wordml/cex" xmlns:w16cid="http://schemas.microsoft.com/office/word/2016/wordml/cid" xmlns:w16="http://schemas.microsoft.com/office/word/2018/wordml" xmlns:w16se="http://schemas.microsoft.com/office/word/2015/wordml/symex" mc:Ignorable="w14 w15 w16se w16cid w16 w16cex">
   <w:docDefaults>
     <w:rPrDefault>
       <w:rPr>
@@ -1603,7 +1649,7 @@
     </w:rPrDefault>
     <w:pPrDefault/>
   </w:docDefaults>
-  <w:latentStyles w:defLockedState="0" w:defUIPriority="99" w:defSemiHidden="0" w:defUnhideWhenUsed="0" w:defQFormat="0" w:count="377">
+  <w:latentStyles w:defLockedState="0" w:defUIPriority="99" w:defSemiHidden="0" w:defUnhideWhenUsed="0" w:defQFormat="0" w:count="376">
     <w:lsdException w:name="Normal" w:uiPriority="0" w:qFormat="1"/>
     <w:lsdException w:name="heading 1" w:uiPriority="9" w:qFormat="1"/>
     <w:lsdException w:name="heading 2" w:semiHidden="1" w:uiPriority="9" w:unhideWhenUsed="1" w:qFormat="1"/>
@@ -1709,6 +1755,7 @@
     <w:lsdException w:name="HTML Sample" w:semiHidden="1" w:unhideWhenUsed="1"/>
     <w:lsdException w:name="HTML Typewriter" w:semiHidden="1" w:unhideWhenUsed="1"/>
     <w:lsdException w:name="HTML Variable" w:semiHidden="1" w:unhideWhenUsed="1"/>
+    <w:lsdException w:name="Normal Table" w:semiHidden="1" w:unhideWhenUsed="1"/>
     <w:lsdException w:name="annotation subject" w:semiHidden="1" w:unhideWhenUsed="1"/>
     <w:lsdException w:name="No List" w:semiHidden="1" w:unhideWhenUsed="1"/>
     <w:lsdException w:name="Outline List 1" w:semiHidden="1" w:unhideWhenUsed="1"/>
@@ -1755,8 +1802,10 @@
     <w:lsdException w:name="Table Subtle 2" w:semiHidden="1" w:unhideWhenUsed="1"/>
     <w:lsdException w:name="Table Web 1" w:semiHidden="1" w:unhideWhenUsed="1"/>
     <w:lsdException w:name="Table Web 2" w:semiHidden="1" w:unhideWhenUsed="1"/>
+    <w:lsdException w:name="Table Web 3" w:semiHidden="1" w:unhideWhenUsed="1"/>
     <w:lsdException w:name="Balloon Text" w:semiHidden="1" w:unhideWhenUsed="1"/>
     <w:lsdException w:name="Table Grid" w:uiPriority="39"/>
+    <w:lsdException w:name="Table Theme" w:semiHidden="1" w:unhideWhenUsed="1"/>
     <w:lsdException w:name="Placeholder Text" w:semiHidden="1"/>
     <w:lsdException w:name="No Spacing" w:uiPriority="1" w:qFormat="1"/>
     <w:lsdException w:name="Light Shading" w:uiPriority="60"/>
@@ -1974,7 +2023,6 @@
     <w:lsdException w:name="List Table 7 Colorful Accent 6" w:uiPriority="52"/>
     <w:lsdException w:name="Mention" w:semiHidden="1" w:unhideWhenUsed="1"/>
     <w:lsdException w:name="Smart Hyperlink" w:semiHidden="1" w:unhideWhenUsed="1"/>
-    <w:lsdException w:name="Smart Link Error" w:semiHidden="1" w:unhideWhenUsed="1"/>
   </w:latentStyles>
   <w:style w:type="paragraph" w:default="1" w:styleId="Normal">
     <w:name w:val="Normal"/>
@@ -2182,6 +2230,18 @@
     <w:rsid w:val="000B22E9"/>
     <w:rPr>
       <w:rFonts w:ascii="Times New Roman" w:hAnsi="Times New Roman" w:cs="Times New Roman"/>
+    </w:rPr>
+  </w:style>
+  <w:style w:type="character" w:styleId="FollowedHyperlink">
+    <w:name w:val="FollowedHyperlink"/>
+    <w:basedOn w:val="DefaultParagraphFont"/>
+    <w:uiPriority w:val="99"/>
+    <w:semiHidden/>
+    <w:unhideWhenUsed/>
+    <w:rsid w:val="0083626C"/>
+    <w:rPr>
+      <w:color w:val="954F72" w:themeColor="followedHyperlink"/>
+      <w:u w:val="single"/>
     </w:rPr>
   </w:style>
 </w:styles>

</xml_diff>